<commit_message>
Redo of recipes to keep pace with class
</commit_message>
<xml_diff>
--- a/WireFrames/Recipes.docx
+++ b/WireFrames/Recipes.docx
@@ -6,13 +6,8 @@
       <w:pPr>
         <w:pStyle w:val="Heading1"/>
       </w:pPr>
-      <w:proofErr w:type="spellStart"/>
-      <w:r>
-        <w:t>Elster</w:t>
-      </w:r>
-      <w:proofErr w:type="spellEnd"/>
-      <w:r>
-        <w:t xml:space="preserve"> Kitchen</w:t>
+      <w:r>
+        <w:t>Elster Kitchen</w:t>
       </w:r>
     </w:p>
     <w:p>
@@ -25,37 +20,86 @@
     </w:p>
     <w:p>
       <w:pPr>
-        <w:pStyle w:val="Heading3"/>
-      </w:pPr>
-      <w:r>
-        <w:t>Muffins</w:t>
-      </w:r>
-    </w:p>
-    <w:p>
-      <w:pPr>
-        <w:pStyle w:val="Heading3"/>
-      </w:pPr>
-      <w:r>
-        <w:t>Pancakes/Waffles</w:t>
-      </w:r>
-    </w:p>
-    <w:p>
-      <w:pPr>
-        <w:pStyle w:val="Heading3"/>
-      </w:pPr>
-      <w:r>
-        <w:t>Other</w:t>
-      </w:r>
-    </w:p>
-    <w:p>
-      <w:pPr>
-        <w:pStyle w:val="Heading2"/>
-      </w:pPr>
-      <w:r>
-        <w:t>Appetizers</w:t>
+        <w:pStyle w:val="Heading2"/>
+      </w:pPr>
+      <w:r>
+        <w:t>Salads</w:t>
+      </w:r>
+    </w:p>
+    <w:p>
+      <w:pPr>
+        <w:pStyle w:val="Heading2"/>
+      </w:pPr>
+      <w:r>
+        <w:t>Main Courses</w:t>
+      </w:r>
+    </w:p>
+    <w:p>
+      <w:pPr>
+        <w:pStyle w:val="Heading2"/>
+      </w:pPr>
+      <w:r>
+        <w:t>De</w:t>
+      </w:r>
+      <w:r>
+        <w:t>s</w:t>
       </w:r>
       <w:bookmarkStart w:id="0" w:name="_GoBack"/>
       <w:bookmarkEnd w:id="0"/>
+      <w:r>
+        <w:t>serts</w:t>
+      </w:r>
+    </w:p>
+    <w:p>
+      <w:pPr>
+        <w:pStyle w:val="Heading1"/>
+      </w:pPr>
+      <w:r>
+        <w:t>Elster Kitchen</w:t>
+      </w:r>
+      <w:r>
+        <w:t xml:space="preserve"> – For later</w:t>
+      </w:r>
+    </w:p>
+    <w:p>
+      <w:pPr>
+        <w:pStyle w:val="Heading2"/>
+      </w:pPr>
+      <w:r>
+        <w:t>Breakfast</w:t>
+      </w:r>
+    </w:p>
+    <w:p>
+      <w:pPr>
+        <w:pStyle w:val="Heading3"/>
+      </w:pPr>
+      <w:r>
+        <w:t>Muffins</w:t>
+      </w:r>
+    </w:p>
+    <w:p>
+      <w:pPr>
+        <w:pStyle w:val="Heading3"/>
+      </w:pPr>
+      <w:r>
+        <w:t>Pancakes/Waffles</w:t>
+      </w:r>
+    </w:p>
+    <w:p>
+      <w:pPr>
+        <w:pStyle w:val="Heading3"/>
+      </w:pPr>
+      <w:r>
+        <w:t>Other</w:t>
+      </w:r>
+    </w:p>
+    <w:p>
+      <w:pPr>
+        <w:pStyle w:val="Heading2"/>
+      </w:pPr>
+      <w:r>
+        <w:t>Appetizers</w:t>
+      </w:r>
     </w:p>
     <w:p>
       <w:pPr>
@@ -166,6 +210,7 @@
         <w:pStyle w:val="Heading2"/>
       </w:pPr>
       <w:r>
+        <w:lastRenderedPageBreak/>
         <w:t>Holidays</w:t>
       </w:r>
     </w:p>
@@ -189,11 +234,9 @@
       <w:pPr>
         <w:pStyle w:val="Heading3"/>
       </w:pPr>
-      <w:proofErr w:type="spellStart"/>
       <w:r>
         <w:t>Succot</w:t>
       </w:r>
-      <w:proofErr w:type="spellEnd"/>
     </w:p>
     <w:p>
       <w:pPr>

</xml_diff>